<commit_message>
reparado: se agregaron estilos que no existen en el documento
</commit_message>
<xml_diff>
--- a/templates/programa_template copy.docx
+++ b/templates/programa_template copy.docx
@@ -427,77 +427,30 @@
     </w:p>
     <w:p>
       <w:pPr>
-        <w:pStyle w:val="Textoindependiente"/>
-        <w:spacing w:after="120"/>
-        <w:jc w:val="both"/>
-        <w:rPr>
-          <w:b/>
-          <w:bCs/>
-          <w:color w:val="262626" w:themeColor="text1" w:themeTint="D9"/>
-          <w:sz w:val="28"/>
-          <w:szCs w:val="28"/>
-        </w:rPr>
+        <w:pStyle w:val="Heading1"/>
       </w:pPr>
       <w:r>
-        <w:rPr>
-          <w:b/>
-          <w:bCs/>
-          <w:color w:val="262626" w:themeColor="text1" w:themeTint="D9"/>
-          <w:sz w:val="28"/>
-          <w:szCs w:val="28"/>
-        </w:rPr>
         <w:t>PROGRAMA</w:t>
       </w:r>
       <w:r>
         <w:rPr>
-          <w:b/>
-          <w:bCs/>
-          <w:color w:val="262626" w:themeColor="text1" w:themeTint="D9"/>
           <w:spacing w:val="-4"/>
-          <w:sz w:val="28"/>
-          <w:szCs w:val="28"/>
         </w:rPr>
         <w:t xml:space="preserve"> </w:t>
       </w:r>
       <w:r>
-        <w:rPr>
-          <w:b/>
-          <w:bCs/>
-          <w:color w:val="262626" w:themeColor="text1" w:themeTint="D9"/>
-          <w:sz w:val="28"/>
-          <w:szCs w:val="28"/>
-        </w:rPr>
         <w:t>DE</w:t>
       </w:r>
       <w:r>
         <w:rPr>
-          <w:b/>
-          <w:bCs/>
-          <w:color w:val="262626" w:themeColor="text1" w:themeTint="D9"/>
           <w:spacing w:val="-4"/>
-          <w:sz w:val="28"/>
-          <w:szCs w:val="28"/>
         </w:rPr>
         <w:t xml:space="preserve"> </w:t>
       </w:r>
       <w:r>
-        <w:rPr>
-          <w:b/>
-          <w:bCs/>
-          <w:color w:val="262626" w:themeColor="text1" w:themeTint="D9"/>
-          <w:sz w:val="28"/>
-          <w:szCs w:val="28"/>
-        </w:rPr>
         <w:t>LA MATERIA</w:t>
       </w:r>
       <w:r>
-        <w:rPr>
-          <w:b/>
-          <w:bCs/>
-          <w:color w:val="262626" w:themeColor="text1" w:themeTint="D9"/>
-          <w:sz w:val="28"/>
-          <w:szCs w:val="28"/>
-        </w:rPr>
         <w:t xml:space="preserve"> </w:t>
       </w:r>
     </w:p>
@@ -4166,6 +4119,60 @@
       <w:lang w:val="es-ES"/>
     </w:rPr>
   </w:style>
+  <w:style w:type="paragraph" w:customStyle="1" w:styleId="Heading2">
+    <w:name w:val="Heading 2"/>
+    <w:basedOn w:val="Textoindependiente"/>
+    <w:link w:val="Heading2Car1"/>
+    <w:qFormat/>
+    <w:rsid w:val="00FF0C6A"/>
+    <w:pPr>
+      <w:spacing w:after="120"/>
+      <w:jc w:val="both"/>
+    </w:pPr>
+    <w:rPr>
+      <w:b/>
+      <w:bCs/>
+      <w:color w:val="262626" w:themeColor="text1" w:themeTint="D9"/>
+      <w:szCs w:val="28"/>
+    </w:rPr>
+  </w:style>
+  <w:style w:type="character" w:customStyle="1" w:styleId="Heading2Car1">
+    <w:name w:val="Heading 2 Car1"/>
+    <w:basedOn w:val="TextoindependienteCar"/>
+    <w:link w:val="Heading2"/>
+    <w:rsid w:val="00FF0C6A"/>
+    <w:rPr>
+      <w:rFonts w:ascii="Arial" w:eastAsia="Arial" w:hAnsi="Arial" w:cs="Arial"/>
+      <w:b/>
+      <w:bCs/>
+      <w:color w:val="262626" w:themeColor="text1" w:themeTint="D9"/>
+      <w:sz w:val="24"/>
+      <w:szCs w:val="28"/>
+      <w:lang w:val="es-ES"/>
+    </w:rPr>
+  </w:style>
+  <w:style w:type="paragraph" w:customStyle="1" w:styleId="Heading1">
+    <w:name w:val="Heading 1"/>
+    <w:basedOn w:val="Heading2"/>
+    <w:link w:val="Heading1Car1"/>
+    <w:qFormat/>
+    <w:rsid w:val="00FF0C6A"/>
+  </w:style>
+  <w:style w:type="character" w:customStyle="1" w:styleId="Heading1Car1">
+    <w:name w:val="Heading 1 Car1"/>
+    <w:basedOn w:val="Heading2Car1"/>
+    <w:link w:val="Heading1"/>
+    <w:rsid w:val="00FF0C6A"/>
+    <w:rPr>
+      <w:rFonts w:ascii="Arial" w:eastAsia="Arial" w:hAnsi="Arial" w:cs="Arial"/>
+      <w:b/>
+      <w:bCs/>
+      <w:color w:val="262626" w:themeColor="text1" w:themeTint="D9"/>
+      <w:sz w:val="24"/>
+      <w:szCs w:val="28"/>
+      <w:lang w:val="es-ES"/>
+    </w:rPr>
+  </w:style>
 </w:styles>
 </file>
 

</xml_diff>